<commit_message>
Update Technical Documentation - Sorting Names.docx
</commit_message>
<xml_diff>
--- a/Technical Documentation - Sorting Names.docx
+++ b/Technical Documentation - Sorting Names.docx
@@ -88,6 +88,7 @@
           <w:dataBinding w:prefixMappings="xmlns:ns0='http://purl.org/dc/elements/1.1/' xmlns:ns1='http://schemas.openxmlformats.org/package/2006/metadata/core-properties' " w:xpath="/ns1:coreProperties[1]/ns0:creator[1]" w:storeItemID="{6C3C8BC8-F283-45AE-878A-BAB7291924A1}"/>
           <w:text/>
         </w:sdtPr>
+        <w:sdtEndPr/>
         <w:sdtContent>
           <w:r>
             <w:t>Siska Limanto</w:t>
@@ -166,6 +167,7 @@
           <w:dataBinding w:prefixMappings="xmlns:ns0='http://purl.org/dc/elements/1.1/' xmlns:ns1='http://schemas.openxmlformats.org/package/2006/metadata/core-properties' " w:xpath="/ns1:coreProperties[1]/ns0:title[1]" w:storeItemID="{6C3C8BC8-F283-45AE-878A-BAB7291924A1}"/>
           <w:text/>
         </w:sdtPr>
+        <w:sdtEndPr/>
         <w:sdtContent>
           <w:r>
             <w:t>Technical Documentation</w:t>
@@ -207,6 +209,7 @@
           <w:dataBinding w:prefixMappings="xmlns:ns0='http://purl.org/dc/elements/1.1/' xmlns:ns1='http://schemas.openxmlformats.org/package/2006/metadata/core-properties' " w:xpath="/ns1:coreProperties[1]/ns1:contentStatus[1]" w:storeItemID="{6C3C8BC8-F283-45AE-878A-BAB7291924A1}"/>
           <w:text/>
         </w:sdtPr>
+        <w:sdtEndPr/>
         <w:sdtContent>
           <w:r>
             <w:t>1.0</w:t>
@@ -1792,6 +1795,14 @@
                 <w:szCs w:val="18"/>
                 <w:lang w:val="en-AU"/>
               </w:rPr>
+              <w:fldChar w:fldCharType="separate"/>
+            </w:r>
+            <w:r>
+              <w:rPr>
+                <w:sz w:val="18"/>
+                <w:szCs w:val="18"/>
+                <w:lang w:val="en-AU"/>
+              </w:rPr>
               <w:fldChar w:fldCharType="end"/>
             </w:r>
             <w:r>
@@ -3449,8 +3460,8 @@
           <w:noProof/>
         </w:rPr>
         <w:drawing>
-          <wp:inline distT="0" distB="0" distL="0" distR="0" wp14:anchorId="505246E8" wp14:editId="77474526">
-            <wp:extent cx="4840605" cy="2008637"/>
+          <wp:inline distT="0" distB="0" distL="0" distR="0" wp14:anchorId="4D76F704" wp14:editId="78ED7244">
+            <wp:extent cx="4802505" cy="609660"/>
             <wp:effectExtent l="0" t="0" r="0" b="0"/>
             <wp:docPr id="1" name="Picture 1"/>
             <wp:cNvGraphicFramePr>
@@ -3472,7 +3483,7 @@
                   <pic:spPr>
                     <a:xfrm>
                       <a:off x="0" y="0"/>
-                      <a:ext cx="4854222" cy="2014287"/>
+                      <a:ext cx="4821184" cy="612031"/>
                     </a:xfrm>
                     <a:prstGeom prst="rect">
                       <a:avLst/>
@@ -3933,8 +3944,6 @@
       <w:r>
         <w:t>built the solution</w:t>
       </w:r>
-      <w:bookmarkStart w:id="15" w:name="_GoBack"/>
-      <w:bookmarkEnd w:id="15"/>
     </w:p>
     <w:p>
       <w:pPr>
@@ -4020,10 +4029,10 @@
           <w:noProof/>
         </w:rPr>
         <w:drawing>
-          <wp:inline distT="0" distB="0" distL="0" distR="0" wp14:anchorId="0154F70F" wp14:editId="0CC7FE10">
-            <wp:extent cx="6402705" cy="3321685"/>
-            <wp:effectExtent l="0" t="0" r="0" b="0"/>
-            <wp:docPr id="17" name="Picture 17"/>
+          <wp:inline distT="0" distB="0" distL="0" distR="0" wp14:anchorId="68D7578C" wp14:editId="034D6772">
+            <wp:extent cx="6402705" cy="2112645"/>
+            <wp:effectExtent l="0" t="0" r="0" b="1905"/>
+            <wp:docPr id="3" name="Picture 3"/>
             <wp:cNvGraphicFramePr>
               <a:graphicFrameLocks xmlns:a="http://schemas.openxmlformats.org/drawingml/2006/main" noChangeAspect="1"/>
             </wp:cNvGraphicFramePr>
@@ -4043,7 +4052,7 @@
                   <pic:spPr>
                     <a:xfrm>
                       <a:off x="0" y="0"/>
-                      <a:ext cx="6402705" cy="3321685"/>
+                      <a:ext cx="6402705" cy="2112645"/>
                     </a:xfrm>
                     <a:prstGeom prst="rect">
                       <a:avLst/>
@@ -4055,6 +4064,8 @@
           </wp:inline>
         </w:drawing>
       </w:r>
+      <w:bookmarkStart w:id="15" w:name="_GoBack"/>
+      <w:bookmarkEnd w:id="15"/>
     </w:p>
     <w:p>
       <w:pPr>
@@ -7351,6 +7362,7 @@
     <w:lsdException w:name="HTML Sample" w:semiHidden="1" w:unhideWhenUsed="1"/>
     <w:lsdException w:name="HTML Typewriter" w:semiHidden="1" w:unhideWhenUsed="1"/>
     <w:lsdException w:name="HTML Variable" w:semiHidden="1" w:unhideWhenUsed="1"/>
+    <w:lsdException w:name="Normal Table" w:semiHidden="1" w:unhideWhenUsed="1"/>
     <w:lsdException w:name="annotation subject" w:semiHidden="1" w:unhideWhenUsed="1"/>
     <w:lsdException w:name="No List" w:semiHidden="1" w:unhideWhenUsed="1"/>
     <w:lsdException w:name="Outline List 1" w:semiHidden="1" w:unhideWhenUsed="1"/>
@@ -7394,8 +7406,10 @@
     <w:lsdException w:name="Table Elegant" w:semiHidden="1" w:unhideWhenUsed="1"/>
     <w:lsdException w:name="Table Professional" w:semiHidden="1" w:unhideWhenUsed="1"/>
     <w:lsdException w:name="Table Subtle 1" w:semiHidden="1" w:unhideWhenUsed="1"/>
+    <w:lsdException w:name="Table Subtle 2" w:semiHidden="1" w:unhideWhenUsed="1"/>
     <w:lsdException w:name="Table Web 1" w:semiHidden="1" w:unhideWhenUsed="1"/>
     <w:lsdException w:name="Table Web 2" w:semiHidden="1" w:unhideWhenUsed="1"/>
+    <w:lsdException w:name="Table Web 3" w:semiHidden="1" w:unhideWhenUsed="1"/>
     <w:lsdException w:name="Balloon Text" w:semiHidden="1" w:unhideWhenUsed="1"/>
     <w:lsdException w:name="Table Grid" w:uiPriority="59"/>
     <w:lsdException w:name="Table Theme" w:semiHidden="1" w:unhideWhenUsed="1"/>
@@ -8247,6 +8261,7 @@
     <w:rsid w:val="00920DF8"/>
     <w:rsid w:val="00C9626A"/>
     <w:rsid w:val="00CB3B6F"/>
+    <w:rsid w:val="00CE7DF8"/>
     <w:rsid w:val="00CF1C01"/>
     <w:rsid w:val="00D44542"/>
     <w:rsid w:val="00E11718"/>
@@ -8401,6 +8416,7 @@
     <w:lsdException w:name="HTML Sample" w:semiHidden="1" w:unhideWhenUsed="1"/>
     <w:lsdException w:name="HTML Typewriter" w:semiHidden="1" w:unhideWhenUsed="1"/>
     <w:lsdException w:name="HTML Variable" w:semiHidden="1" w:unhideWhenUsed="1"/>
+    <w:lsdException w:name="Normal Table" w:semiHidden="1" w:unhideWhenUsed="1"/>
     <w:lsdException w:name="annotation subject" w:semiHidden="1" w:unhideWhenUsed="1"/>
     <w:lsdException w:name="No List" w:semiHidden="1" w:unhideWhenUsed="1"/>
     <w:lsdException w:name="Outline List 1" w:semiHidden="1" w:unhideWhenUsed="1"/>
@@ -8444,8 +8460,10 @@
     <w:lsdException w:name="Table Elegant" w:semiHidden="1" w:unhideWhenUsed="1"/>
     <w:lsdException w:name="Table Professional" w:semiHidden="1" w:unhideWhenUsed="1"/>
     <w:lsdException w:name="Table Subtle 1" w:semiHidden="1" w:unhideWhenUsed="1"/>
+    <w:lsdException w:name="Table Subtle 2" w:semiHidden="1" w:unhideWhenUsed="1"/>
     <w:lsdException w:name="Table Web 1" w:semiHidden="1" w:unhideWhenUsed="1"/>
     <w:lsdException w:name="Table Web 2" w:semiHidden="1" w:unhideWhenUsed="1"/>
+    <w:lsdException w:name="Table Web 3" w:semiHidden="1" w:unhideWhenUsed="1"/>
     <w:lsdException w:name="Balloon Text" w:semiHidden="1" w:unhideWhenUsed="1"/>
     <w:lsdException w:name="Table Grid" w:uiPriority="39"/>
     <w:lsdException w:name="Table Theme" w:semiHidden="1" w:unhideWhenUsed="1"/>

</xml_diff>